<commit_message>
Puntuacion y Enemigos y Muerte
</commit_message>
<xml_diff>
--- a/Documentacion/Colliders 3D.docx
+++ b/Documentacion/Colliders 3D.docx
@@ -178,6 +178,11 @@
       <w:r>
         <w:t>. Los estáticos son paredes y suelo que no deberían moverse.</w:t>
       </w:r>
+      <w:r>
+        <w:t xml:space="preserve"> Para ejecutar las funciones de abajo, es necesario que uno de los objetos implicados posea un RigidBody.</w:t>
+      </w:r>
+      <w:bookmarkStart w:id="0" w:name="_GoBack"/>
+      <w:bookmarkEnd w:id="0"/>
     </w:p>
     <w:p>
       <w:pPr>
@@ -287,8 +292,6 @@
       <w:r>
         <w:t xml:space="preserve"> obtienes el otro objeto</w:t>
       </w:r>
-      <w:bookmarkStart w:id="0" w:name="_GoBack"/>
-      <w:bookmarkEnd w:id="0"/>
     </w:p>
     <w:p/>
     <w:sectPr>
@@ -303,7 +306,7 @@
 
 <file path=word/numbering.xml><?xml version="1.0" encoding="utf-8"?>
 <w:numbering xmlns:wpc="http://schemas.microsoft.com/office/word/2010/wordprocessingCanvas" xmlns:mc="http://schemas.openxmlformats.org/markup-compatibility/2006" xmlns:o="urn:schemas-microsoft-com:office:office" xmlns:r="http://schemas.openxmlformats.org/officeDocument/2006/relationships" xmlns:m="http://schemas.openxmlformats.org/officeDocument/2006/math" xmlns:v="urn:schemas-microsoft-com:vml" xmlns:wp14="http://schemas.microsoft.com/office/word/2010/wordprocessingDrawing" xmlns:wp="http://schemas.openxmlformats.org/drawingml/2006/wordprocessingDrawing" xmlns:w10="urn:schemas-microsoft-com:office:word" xmlns:w="http://schemas.openxmlformats.org/wordprocessingml/2006/main" xmlns:w14="http://schemas.microsoft.com/office/word/2010/wordml" xmlns:w15="http://schemas.microsoft.com/office/word/2012/wordml" xmlns:wpg="http://schemas.microsoft.com/office/word/2010/wordprocessingGroup" xmlns:wpi="http://schemas.microsoft.com/office/word/2010/wordprocessingInk" xmlns:wne="http://schemas.microsoft.com/office/word/2006/wordml" xmlns:wps="http://schemas.microsoft.com/office/word/2010/wordprocessingShape" mc:Ignorable="w14 w15 wp14">
-  <w:abstractNum w:abstractNumId="0" w15:restartNumberingAfterBreak="0">
+  <w:abstractNum w:abstractNumId="0">
     <w:nsid w:val="19493A04"/>
     <w:multiLevelType w:val="hybridMultilevel"/>
     <w:tmpl w:val="C80AAC78"/>
@@ -416,7 +419,7 @@
       </w:rPr>
     </w:lvl>
   </w:abstractNum>
-  <w:abstractNum w:abstractNumId="1" w15:restartNumberingAfterBreak="0">
+  <w:abstractNum w:abstractNumId="1">
     <w:nsid w:val="772059D1"/>
     <w:multiLevelType w:val="hybridMultilevel"/>
     <w:tmpl w:val="D0E45A9E"/>
@@ -529,7 +532,7 @@
       </w:rPr>
     </w:lvl>
   </w:abstractNum>
-  <w:abstractNum w:abstractNumId="2" w15:restartNumberingAfterBreak="0">
+  <w:abstractNum w:abstractNumId="2">
     <w:nsid w:val="78C91434"/>
     <w:multiLevelType w:val="hybridMultilevel"/>
     <w:tmpl w:val="8DA2E30E"/>

</xml_diff>